<commit_message>
Changed the Company DbContext  to  AppDbContext,  not  UnitOfWork
</commit_message>
<xml_diff>
--- a/RESOURCES & Helpful CODE/AZURE Deployment - Remote Debugging/Remote Debug ASP.docx
+++ b/RESOURCES & Helpful CODE/AZURE Deployment - Remote Debugging/Remote Debug ASP.docx
@@ -31,6 +31,73 @@
         </w:rPr>
         <w:t>Remote Debug ASP.NET Core on Azure App Service (Windows)</w:t>
       </w:r>
+    </w:p>
+    <w:p>
+      <w:pPr>
+        <w:shd w:val="clear" w:color="auto" w:fill="FFFFFF"/>
+        <w:spacing w:after="0" w:line="240" w:lineRule="auto"/>
+        <w:outlineLvl w:val="0"/>
+        <w:rPr>
+          <w:rFonts w:ascii="Segoe UI" w:eastAsia="Times New Roman" w:hAnsi="Segoe UI" w:cs="Segoe UI"/>
+          <w:b/>
+          <w:bCs/>
+          <w:color w:val="161616"/>
+          <w:kern w:val="36"/>
+          <w:sz w:val="48"/>
+          <w:szCs w:val="48"/>
+          <w14:ligatures w14:val="none"/>
+        </w:rPr>
+      </w:pPr>
+    </w:p>
+    <w:p>
+      <w:pPr>
+        <w:pStyle w:val="Heading1"/>
+        <w:shd w:val="clear" w:color="auto" w:fill="FFFFFF"/>
+        <w:rPr>
+          <w:rFonts w:ascii="Segoe UI" w:hAnsi="Segoe UI" w:cs="Segoe UI"/>
+          <w:color w:val="161616"/>
+        </w:rPr>
+      </w:pPr>
+      <w:r>
+        <w:rPr>
+          <w:rFonts w:ascii="Segoe UI" w:hAnsi="Segoe UI" w:cs="Segoe UI"/>
+          <w:color w:val="161616"/>
+        </w:rPr>
+        <w:t>Web application working on local but not working on azure! Asp.Net MVC (</w:t>
+      </w:r>
+      <w:proofErr w:type="spellStart"/>
+      <w:r>
+        <w:rPr>
+          <w:rFonts w:ascii="Segoe UI" w:hAnsi="Segoe UI" w:cs="Segoe UI"/>
+          <w:color w:val="161616"/>
+        </w:rPr>
+        <w:t>c#</w:t>
+      </w:r>
+      <w:proofErr w:type="spellEnd"/>
+      <w:r>
+        <w:rPr>
+          <w:rFonts w:ascii="Segoe UI" w:hAnsi="Segoe UI" w:cs="Segoe UI"/>
+          <w:color w:val="161616"/>
+        </w:rPr>
+        <w:t>)</w:t>
+      </w:r>
+    </w:p>
+    <w:p>
+      <w:pPr>
+        <w:shd w:val="clear" w:color="auto" w:fill="FFFFFF"/>
+        <w:spacing w:after="0" w:line="240" w:lineRule="auto"/>
+        <w:outlineLvl w:val="0"/>
+        <w:rPr>
+          <w:rFonts w:ascii="Segoe UI" w:eastAsia="Times New Roman" w:hAnsi="Segoe UI" w:cs="Segoe UI"/>
+          <w:b/>
+          <w:bCs/>
+          <w:color w:val="161616"/>
+          <w:kern w:val="36"/>
+          <w:sz w:val="48"/>
+          <w:szCs w:val="48"/>
+          <w14:ligatures w14:val="none"/>
+        </w:rPr>
+      </w:pPr>
     </w:p>
     <w:p/>
     <w:p/>

</xml_diff>

<commit_message>
Company Controller SD.Role_Admin comment
</commit_message>
<xml_diff>
--- a/RESOURCES & Helpful CODE/AZURE Deployment - Remote Debugging/Remote Debug ASP.docx
+++ b/RESOURCES & Helpful CODE/AZURE Deployment - Remote Debugging/Remote Debug ASP.docx
@@ -81,6 +81,33 @@
         </w:rPr>
         <w:t>)</w:t>
       </w:r>
+    </w:p>
+    <w:p>
+      <w:pPr>
+        <w:pStyle w:val="Heading1"/>
+        <w:shd w:val="clear" w:color="auto" w:fill="FFFFFF"/>
+        <w:rPr>
+          <w:rFonts w:ascii="Segoe UI" w:hAnsi="Segoe UI" w:cs="Segoe UI"/>
+          <w:color w:val="161616"/>
+        </w:rPr>
+      </w:pPr>
+      <w:r>
+        <w:rPr>
+          <w:rFonts w:ascii="Segoe UI" w:hAnsi="Segoe UI" w:cs="Segoe UI"/>
+          <w:color w:val="161616"/>
+        </w:rPr>
+        <w:t>https://learn.microsoft.com/en-us/aspnet/core/test/dev-tunnels?view=aspnetcore-8.0</w:t>
+      </w:r>
+    </w:p>
+    <w:p>
+      <w:pPr>
+        <w:pStyle w:val="Heading1"/>
+        <w:shd w:val="clear" w:color="auto" w:fill="FFFFFF"/>
+        <w:rPr>
+          <w:rFonts w:ascii="Segoe UI" w:hAnsi="Segoe UI" w:cs="Segoe UI"/>
+          <w:color w:val="161616"/>
+        </w:rPr>
+      </w:pPr>
     </w:p>
     <w:p>
       <w:pPr>

</xml_diff>